<commit_message>
added location and further cleaned data
</commit_message>
<xml_diff>
--- a/Project 1 Outline.docx
+++ b/Project 1 Outline.docx
@@ -114,8 +114,350 @@
         </w:rPr>
         <w:t>Data</w:t>
       </w:r>
+    </w:p>
+    <w:p>
+      <w:pPr>
+        <w:pStyle w:val="ListParagraph"/>
+        <w:numPr>
+          <w:ilvl w:val="0"/>
+          <w:numId w:val="1"/>
+        </w:numPr>
+        <w:rPr>
+          <w:sz w:val="20"/>
+          <w:szCs w:val="20"/>
+        </w:rPr>
+      </w:pPr>
+      <w:r>
+        <w:rPr>
+          <w:sz w:val="20"/>
+          <w:szCs w:val="20"/>
+        </w:rPr>
+        <w:t xml:space="preserve">For any </w:t>
+      </w:r>
+      <w:r>
+        <w:rPr>
+          <w:sz w:val="20"/>
+          <w:szCs w:val="20"/>
+        </w:rPr>
+        <w:t>wine</w:t>
+      </w:r>
+      <w:r>
+        <w:rPr>
+          <w:sz w:val="20"/>
+          <w:szCs w:val="20"/>
+        </w:rPr>
+        <w:t>:</w:t>
+      </w:r>
+    </w:p>
+    <w:p>
+      <w:pPr>
+        <w:pStyle w:val="ListParagraph"/>
+        <w:numPr>
+          <w:ilvl w:val="1"/>
+          <w:numId w:val="1"/>
+        </w:numPr>
+        <w:rPr>
+          <w:sz w:val="20"/>
+          <w:szCs w:val="20"/>
+        </w:rPr>
+      </w:pPr>
+      <w:r>
+        <w:rPr>
+          <w:sz w:val="20"/>
+          <w:szCs w:val="20"/>
+        </w:rPr>
+        <w:t>Price of Wine</w:t>
+      </w:r>
+    </w:p>
+    <w:p>
+      <w:pPr>
+        <w:pStyle w:val="ListParagraph"/>
+        <w:numPr>
+          <w:ilvl w:val="1"/>
+          <w:numId w:val="1"/>
+        </w:numPr>
+        <w:rPr>
+          <w:sz w:val="20"/>
+          <w:szCs w:val="20"/>
+        </w:rPr>
+      </w:pPr>
+      <w:r>
+        <w:rPr>
+          <w:sz w:val="20"/>
+          <w:szCs w:val="20"/>
+        </w:rPr>
+        <w:t>Preference scores (and the taster who tasted and rated it)</w:t>
+      </w:r>
+    </w:p>
+    <w:p>
+      <w:pPr>
+        <w:pStyle w:val="ListParagraph"/>
+        <w:numPr>
+          <w:ilvl w:val="1"/>
+          <w:numId w:val="1"/>
+        </w:numPr>
+        <w:rPr>
+          <w:sz w:val="20"/>
+          <w:szCs w:val="20"/>
+        </w:rPr>
+      </w:pPr>
+      <w:r>
+        <w:rPr>
+          <w:sz w:val="20"/>
+          <w:szCs w:val="20"/>
+        </w:rPr>
+        <w:t>Location of where the wine was produced (country and region)</w:t>
+      </w:r>
+    </w:p>
+    <w:p>
+      <w:pPr>
+        <w:pStyle w:val="ListParagraph"/>
+        <w:numPr>
+          <w:ilvl w:val="1"/>
+          <w:numId w:val="1"/>
+        </w:numPr>
+        <w:rPr>
+          <w:sz w:val="20"/>
+          <w:szCs w:val="20"/>
+        </w:rPr>
+      </w:pPr>
+      <w:r>
+        <w:rPr>
+          <w:sz w:val="20"/>
+          <w:szCs w:val="20"/>
+        </w:rPr>
+        <w:t>The kind of wine (which indicates the grapes used to produce it)</w:t>
+      </w:r>
+    </w:p>
+    <w:p>
+      <w:pPr>
+        <w:pStyle w:val="ListParagraph"/>
+        <w:numPr>
+          <w:ilvl w:val="1"/>
+          <w:numId w:val="1"/>
+        </w:numPr>
+        <w:rPr>
+          <w:sz w:val="20"/>
+          <w:szCs w:val="20"/>
+        </w:rPr>
+      </w:pPr>
+      <w:r>
+        <w:rPr>
+          <w:sz w:val="20"/>
+          <w:szCs w:val="20"/>
+        </w:rPr>
+        <w:t>The winery it is from</w:t>
+      </w:r>
+    </w:p>
+    <w:p>
+      <w:pPr>
+        <w:pStyle w:val="ListParagraph"/>
+        <w:numPr>
+          <w:ilvl w:val="0"/>
+          <w:numId w:val="1"/>
+        </w:numPr>
+        <w:rPr>
+          <w:sz w:val="20"/>
+          <w:szCs w:val="20"/>
+        </w:rPr>
+      </w:pPr>
+      <w:r>
+        <w:rPr>
+          <w:sz w:val="20"/>
+          <w:szCs w:val="20"/>
+        </w:rPr>
+        <w:t>Growing conditions of the various regions</w:t>
+      </w:r>
+    </w:p>
+    <w:p>
+      <w:pPr>
+        <w:pStyle w:val="ListParagraph"/>
+        <w:numPr>
+          <w:ilvl w:val="0"/>
+          <w:numId w:val="1"/>
+        </w:numPr>
+        <w:rPr>
+          <w:sz w:val="20"/>
+          <w:szCs w:val="20"/>
+        </w:rPr>
+      </w:pPr>
+      <w:r>
+        <w:rPr>
+          <w:sz w:val="20"/>
+          <w:szCs w:val="20"/>
+        </w:rPr>
+        <w:t>Ideal temperatures to grow wine (expecting multiple for various kinds of grapes and wine)</w:t>
+      </w:r>
+    </w:p>
+    <w:p>
+      <w:pPr>
+        <w:pStyle w:val="ListParagraph"/>
+        <w:numPr>
+          <w:ilvl w:val="0"/>
+          <w:numId w:val="1"/>
+        </w:numPr>
+        <w:rPr>
+          <w:sz w:val="20"/>
+          <w:szCs w:val="20"/>
+        </w:rPr>
+      </w:pPr>
+      <w:r>
+        <w:rPr>
+          <w:sz w:val="20"/>
+          <w:szCs w:val="20"/>
+        </w:rPr>
+        <w:t>Output (export) metrics to determine the size and scope of the industry</w:t>
+      </w:r>
+    </w:p>
+    <w:p>
+      <w:pPr>
+        <w:pStyle w:val="ListParagraph"/>
+        <w:numPr>
+          <w:ilvl w:val="0"/>
+          <w:numId w:val="1"/>
+        </w:numPr>
+        <w:rPr>
+          <w:sz w:val="20"/>
+          <w:szCs w:val="20"/>
+        </w:rPr>
+      </w:pPr>
+      <w:r>
+        <w:rPr>
+          <w:sz w:val="20"/>
+          <w:szCs w:val="20"/>
+        </w:rPr>
+        <w:t xml:space="preserve">Production metrics will also be included (this </w:t>
+      </w:r>
+      <w:proofErr w:type="gramStart"/>
+      <w:r>
+        <w:rPr>
+          <w:sz w:val="20"/>
+          <w:szCs w:val="20"/>
+        </w:rPr>
+        <w:t>is in contrast to</w:t>
+      </w:r>
+      <w:proofErr w:type="gramEnd"/>
+      <w:r>
+        <w:rPr>
+          <w:sz w:val="20"/>
+          <w:szCs w:val="20"/>
+        </w:rPr>
+        <w:t xml:space="preserve"> export because some countries or areas consume a vast majority of the product they produce and therefore have less than expected exports)</w:t>
+      </w:r>
+    </w:p>
+    <w:p>
+      <w:pPr>
+        <w:pStyle w:val="ListParagraph"/>
+        <w:numPr>
+          <w:ilvl w:val="0"/>
+          <w:numId w:val="1"/>
+        </w:numPr>
+        <w:rPr>
+          <w:sz w:val="20"/>
+          <w:szCs w:val="20"/>
+        </w:rPr>
+      </w:pPr>
+      <w:r>
+        <w:rPr>
+          <w:sz w:val="20"/>
+          <w:szCs w:val="20"/>
+        </w:rPr>
+        <w:t>How popular wine is in various areas of the world, whether it be country or region.</w:t>
+      </w:r>
+    </w:p>
+    <w:p>
+      <w:r>
+        <w:t>The kinds of questions we will be asking will be around the central theme of determining which countries/regions/companies (or vineyards) around the world are best at various aspects of wine.  We will seek to understand:</w:t>
+      </w:r>
+    </w:p>
+    <w:p>
+      <w:pPr>
+        <w:pStyle w:val="ListParagraph"/>
+        <w:numPr>
+          <w:ilvl w:val="0"/>
+          <w:numId w:val="1"/>
+        </w:numPr>
+        <w:rPr>
+          <w:sz w:val="20"/>
+          <w:szCs w:val="20"/>
+        </w:rPr>
+      </w:pPr>
+      <w:r>
+        <w:rPr>
+          <w:sz w:val="20"/>
+          <w:szCs w:val="20"/>
+        </w:rPr>
+        <w:t>which country produces the most wine?</w:t>
+      </w:r>
+    </w:p>
+    <w:p>
+      <w:pPr>
+        <w:pStyle w:val="ListParagraph"/>
+        <w:numPr>
+          <w:ilvl w:val="0"/>
+          <w:numId w:val="1"/>
+        </w:numPr>
+        <w:rPr>
+          <w:sz w:val="20"/>
+          <w:szCs w:val="20"/>
+        </w:rPr>
+      </w:pPr>
+      <w:r>
+        <w:rPr>
+          <w:sz w:val="20"/>
+          <w:szCs w:val="20"/>
+        </w:rPr>
+        <w:t xml:space="preserve">which country has wine that is most popular among consumers? </w:t>
+      </w:r>
+    </w:p>
+    <w:p>
+      <w:pPr>
+        <w:pStyle w:val="ListParagraph"/>
+        <w:numPr>
+          <w:ilvl w:val="0"/>
+          <w:numId w:val="1"/>
+        </w:numPr>
+        <w:rPr>
+          <w:sz w:val="20"/>
+          <w:szCs w:val="20"/>
+        </w:rPr>
+      </w:pPr>
+      <w:r>
+        <w:rPr>
+          <w:sz w:val="20"/>
+          <w:szCs w:val="20"/>
+        </w:rPr>
+        <w:t>Which country has the best climate or conditions for growing wine?</w:t>
+      </w:r>
+    </w:p>
+    <w:p>
+      <w:pPr>
+        <w:pStyle w:val="ListParagraph"/>
+        <w:numPr>
+          <w:ilvl w:val="0"/>
+          <w:numId w:val="1"/>
+        </w:numPr>
+        <w:rPr>
+          <w:sz w:val="20"/>
+          <w:szCs w:val="20"/>
+        </w:rPr>
+      </w:pPr>
+      <w:r>
+        <w:rPr>
+          <w:sz w:val="20"/>
+          <w:szCs w:val="20"/>
+        </w:rPr>
+        <w:t>Which country or region has the largest growin</w:t>
+      </w:r>
       <w:bookmarkStart w:id="0" w:name="_GoBack"/>
       <w:bookmarkEnd w:id="0"/>
+      <w:r>
+        <w:rPr>
+          <w:sz w:val="20"/>
+          <w:szCs w:val="20"/>
+        </w:rPr>
+        <w:t>g market for wine?</w:t>
+      </w:r>
     </w:p>
     <w:p>
       <w:pPr>
@@ -134,121 +476,7 @@
           <w:sz w:val="20"/>
           <w:szCs w:val="20"/>
         </w:rPr>
-        <w:t xml:space="preserve">For any </w:t>
-      </w:r>
-      <w:r>
-        <w:rPr>
-          <w:sz w:val="20"/>
-          <w:szCs w:val="20"/>
-        </w:rPr>
-        <w:t>wine</w:t>
-      </w:r>
-      <w:r>
-        <w:rPr>
-          <w:sz w:val="20"/>
-          <w:szCs w:val="20"/>
-        </w:rPr>
-        <w:t>:</w:t>
-      </w:r>
-    </w:p>
-    <w:p>
-      <w:pPr>
-        <w:pStyle w:val="ListParagraph"/>
-        <w:numPr>
-          <w:ilvl w:val="1"/>
-          <w:numId w:val="1"/>
-        </w:numPr>
-        <w:rPr>
-          <w:sz w:val="20"/>
-          <w:szCs w:val="20"/>
-        </w:rPr>
-      </w:pPr>
-      <w:r>
-        <w:rPr>
-          <w:sz w:val="20"/>
-          <w:szCs w:val="20"/>
-        </w:rPr>
-        <w:t>Price of Wine</w:t>
-      </w:r>
-    </w:p>
-    <w:p>
-      <w:pPr>
-        <w:pStyle w:val="ListParagraph"/>
-        <w:numPr>
-          <w:ilvl w:val="1"/>
-          <w:numId w:val="1"/>
-        </w:numPr>
-        <w:rPr>
-          <w:sz w:val="20"/>
-          <w:szCs w:val="20"/>
-        </w:rPr>
-      </w:pPr>
-      <w:r>
-        <w:rPr>
-          <w:sz w:val="20"/>
-          <w:szCs w:val="20"/>
-        </w:rPr>
-        <w:t>Preference scores (and the taster who tasted and rated it)</w:t>
-      </w:r>
-    </w:p>
-    <w:p>
-      <w:pPr>
-        <w:pStyle w:val="ListParagraph"/>
-        <w:numPr>
-          <w:ilvl w:val="1"/>
-          <w:numId w:val="1"/>
-        </w:numPr>
-        <w:rPr>
-          <w:sz w:val="20"/>
-          <w:szCs w:val="20"/>
-        </w:rPr>
-      </w:pPr>
-      <w:r>
-        <w:rPr>
-          <w:sz w:val="20"/>
-          <w:szCs w:val="20"/>
-        </w:rPr>
-        <w:t>Location of where the wine was produced (country and region)</w:t>
-      </w:r>
-    </w:p>
-    <w:p>
-      <w:pPr>
-        <w:pStyle w:val="ListParagraph"/>
-        <w:numPr>
-          <w:ilvl w:val="1"/>
-          <w:numId w:val="1"/>
-        </w:numPr>
-        <w:rPr>
-          <w:sz w:val="20"/>
-          <w:szCs w:val="20"/>
-        </w:rPr>
-      </w:pPr>
-      <w:r>
-        <w:rPr>
-          <w:sz w:val="20"/>
-          <w:szCs w:val="20"/>
-        </w:rPr>
-        <w:t>The kind of wine (which indicates the grapes used to produce it)</w:t>
-      </w:r>
-    </w:p>
-    <w:p>
-      <w:pPr>
-        <w:pStyle w:val="ListParagraph"/>
-        <w:numPr>
-          <w:ilvl w:val="1"/>
-          <w:numId w:val="1"/>
-        </w:numPr>
-        <w:rPr>
-          <w:sz w:val="20"/>
-          <w:szCs w:val="20"/>
-        </w:rPr>
-      </w:pPr>
-      <w:r>
-        <w:rPr>
-          <w:sz w:val="20"/>
-          <w:szCs w:val="20"/>
-        </w:rPr>
-        <w:t>The winery it is from</w:t>
+        <w:t>What kind of wine is the most expensive?</w:t>
       </w:r>
     </w:p>
     <w:p>
@@ -268,7 +496,7 @@
           <w:sz w:val="20"/>
           <w:szCs w:val="20"/>
         </w:rPr>
-        <w:t>Growing conditions of the various regions</w:t>
+        <w:t>What kind of wine has the best value (quality to price ratio)?</w:t>
       </w:r>
     </w:p>
     <w:p>
@@ -288,208 +516,7 @@
           <w:sz w:val="20"/>
           <w:szCs w:val="20"/>
         </w:rPr>
-        <w:t>Ideal temperatures to grow wine (expecting multiple for various kinds of grapes and wine)</w:t>
-      </w:r>
-    </w:p>
-    <w:p>
-      <w:pPr>
-        <w:pStyle w:val="ListParagraph"/>
-        <w:numPr>
-          <w:ilvl w:val="0"/>
-          <w:numId w:val="1"/>
-        </w:numPr>
-        <w:rPr>
-          <w:sz w:val="20"/>
-          <w:szCs w:val="20"/>
-        </w:rPr>
-      </w:pPr>
-      <w:r>
-        <w:rPr>
-          <w:sz w:val="20"/>
-          <w:szCs w:val="20"/>
-        </w:rPr>
-        <w:t>Output (export) metrics to determine the size and scope of the industry</w:t>
-      </w:r>
-    </w:p>
-    <w:p>
-      <w:pPr>
-        <w:pStyle w:val="ListParagraph"/>
-        <w:numPr>
-          <w:ilvl w:val="0"/>
-          <w:numId w:val="1"/>
-        </w:numPr>
-        <w:rPr>
-          <w:sz w:val="20"/>
-          <w:szCs w:val="20"/>
-        </w:rPr>
-      </w:pPr>
-      <w:r>
-        <w:rPr>
-          <w:sz w:val="20"/>
-          <w:szCs w:val="20"/>
-        </w:rPr>
-        <w:t xml:space="preserve">Production metrics will also be included (this </w:t>
-      </w:r>
-      <w:proofErr w:type="gramStart"/>
-      <w:r>
-        <w:rPr>
-          <w:sz w:val="20"/>
-          <w:szCs w:val="20"/>
-        </w:rPr>
-        <w:t>is in contrast to</w:t>
-      </w:r>
-      <w:proofErr w:type="gramEnd"/>
-      <w:r>
-        <w:rPr>
-          <w:sz w:val="20"/>
-          <w:szCs w:val="20"/>
-        </w:rPr>
-        <w:t xml:space="preserve"> export because some countries or areas consume a vast majority of the product they produce and therefore have less than expected exports)</w:t>
-      </w:r>
-    </w:p>
-    <w:p>
-      <w:pPr>
-        <w:pStyle w:val="ListParagraph"/>
-        <w:numPr>
-          <w:ilvl w:val="0"/>
-          <w:numId w:val="1"/>
-        </w:numPr>
-        <w:rPr>
-          <w:sz w:val="20"/>
-          <w:szCs w:val="20"/>
-        </w:rPr>
-      </w:pPr>
-      <w:r>
-        <w:rPr>
-          <w:sz w:val="20"/>
-          <w:szCs w:val="20"/>
-        </w:rPr>
-        <w:t>How popular wine is in various areas of the world, whether it be country or region.</w:t>
-      </w:r>
-    </w:p>
-    <w:p>
-      <w:r>
-        <w:t>The kinds of questions we will be asking will be around the central theme of determining which countries/regions/companies (or vineyards) around the world are best at various aspects of wine.  We will seek to understand:</w:t>
-      </w:r>
-    </w:p>
-    <w:p>
-      <w:pPr>
-        <w:pStyle w:val="ListParagraph"/>
-        <w:numPr>
-          <w:ilvl w:val="0"/>
-          <w:numId w:val="1"/>
-        </w:numPr>
-        <w:rPr>
-          <w:sz w:val="20"/>
-          <w:szCs w:val="20"/>
-        </w:rPr>
-      </w:pPr>
-      <w:r>
-        <w:rPr>
-          <w:sz w:val="20"/>
-          <w:szCs w:val="20"/>
-        </w:rPr>
-        <w:t>which country produces the most wine?</w:t>
-      </w:r>
-    </w:p>
-    <w:p>
-      <w:pPr>
-        <w:pStyle w:val="ListParagraph"/>
-        <w:numPr>
-          <w:ilvl w:val="0"/>
-          <w:numId w:val="1"/>
-        </w:numPr>
-        <w:rPr>
-          <w:sz w:val="20"/>
-          <w:szCs w:val="20"/>
-        </w:rPr>
-      </w:pPr>
-      <w:r>
-        <w:rPr>
-          <w:sz w:val="20"/>
-          <w:szCs w:val="20"/>
-        </w:rPr>
-        <w:t xml:space="preserve">which country has wine that is most popular among consumers? </w:t>
-      </w:r>
-    </w:p>
-    <w:p>
-      <w:pPr>
-        <w:pStyle w:val="ListParagraph"/>
-        <w:numPr>
-          <w:ilvl w:val="0"/>
-          <w:numId w:val="1"/>
-        </w:numPr>
-        <w:rPr>
-          <w:sz w:val="20"/>
-          <w:szCs w:val="20"/>
-        </w:rPr>
-      </w:pPr>
-      <w:r>
-        <w:rPr>
-          <w:sz w:val="20"/>
-          <w:szCs w:val="20"/>
-        </w:rPr>
-        <w:t>Which country has the best climate or conditions for growing wine?</w:t>
-      </w:r>
-    </w:p>
-    <w:p>
-      <w:pPr>
-        <w:pStyle w:val="ListParagraph"/>
-        <w:numPr>
-          <w:ilvl w:val="0"/>
-          <w:numId w:val="1"/>
-        </w:numPr>
-        <w:rPr>
-          <w:sz w:val="20"/>
-          <w:szCs w:val="20"/>
-        </w:rPr>
-      </w:pPr>
-      <w:r>
-        <w:rPr>
-          <w:sz w:val="20"/>
-          <w:szCs w:val="20"/>
-        </w:rPr>
-        <w:t>Which country or region has the largest growing market for wine?</w:t>
-      </w:r>
-    </w:p>
-    <w:p>
-      <w:pPr>
-        <w:pStyle w:val="ListParagraph"/>
-        <w:numPr>
-          <w:ilvl w:val="0"/>
-          <w:numId w:val="1"/>
-        </w:numPr>
-        <w:rPr>
-          <w:sz w:val="20"/>
-          <w:szCs w:val="20"/>
-        </w:rPr>
-      </w:pPr>
-      <w:r>
-        <w:rPr>
-          <w:sz w:val="20"/>
-          <w:szCs w:val="20"/>
-        </w:rPr>
-        <w:t>What kind of wine is the most expensive?</w:t>
-      </w:r>
-    </w:p>
-    <w:p>
-      <w:pPr>
-        <w:pStyle w:val="ListParagraph"/>
-        <w:numPr>
-          <w:ilvl w:val="0"/>
-          <w:numId w:val="1"/>
-        </w:numPr>
-        <w:rPr>
-          <w:sz w:val="20"/>
-          <w:szCs w:val="20"/>
-        </w:rPr>
-      </w:pPr>
-      <w:r>
-        <w:rPr>
-          <w:sz w:val="20"/>
-          <w:szCs w:val="20"/>
-        </w:rPr>
-        <w:t>What kind of wine has the best value (quality to price ratio)?</w:t>
+        <w:t>Is more expensive wine always better? (price / value ratio)</w:t>
       </w:r>
     </w:p>
     <w:p>
@@ -599,15 +626,11 @@
     </w:p>
     <w:p>
       <w:r>
-        <w:t xml:space="preserve">The sources of data will vary.  We intend to use previously compiled datasets from other sources such as Kaggle.com or other similar websites.  In addition, we will need to gather weather related information to determine what the growing conditions are in certain areas of the world, likely by utilizing an API as we have covered in this class.  The sources of data will be vetted by the team to ensure that there </w:t>
-      </w:r>
-      <w:proofErr w:type="gramStart"/>
-      <w:r>
-        <w:t>isn’t</w:t>
-      </w:r>
-      <w:proofErr w:type="gramEnd"/>
-      <w:r>
-        <w:t xml:space="preserve"> inherent flaws within the dataset itself, but for the purpose of this project we will have to assume that the data represented in any third-party sources is correct and accurate.</w:t>
+        <w:t xml:space="preserve">The sources of data will vary.  We intend to use previously compiled datasets from other sources such as Kaggle.com or other similar websites.  In addition, we will need to gather weather related information to determine what the growing conditions are in certain areas of the world, likely by utilizing an API as we have covered in this class.  The sources of data will be vetted by the team to ensure that there isn’t </w:t>
+      </w:r>
+      <w:r>
+        <w:lastRenderedPageBreak/>
+        <w:t>inherent flaws within the dataset itself, but for the purpose of this project we will have to assume that the data represented in any third-party sources is correct and accurate.</w:t>
       </w:r>
     </w:p>
     <w:sectPr>
@@ -757,7 +780,7 @@
       </w:pPr>
     </w:pPrDefault>
   </w:docDefaults>
-  <w:latentStyles w:defLockedState="0" w:defUIPriority="99" w:defSemiHidden="0" w:defUnhideWhenUsed="0" w:defQFormat="0" w:count="377">
+  <w:latentStyles w:defLockedState="0" w:defUIPriority="99" w:defSemiHidden="0" w:defUnhideWhenUsed="0" w:defQFormat="0" w:count="376">
     <w:lsdException w:name="Normal" w:uiPriority="0" w:qFormat="1"/>
     <w:lsdException w:name="heading 1" w:uiPriority="9" w:qFormat="1"/>
     <w:lsdException w:name="heading 2" w:semiHidden="1" w:uiPriority="9" w:unhideWhenUsed="1" w:qFormat="1"/>
@@ -1134,7 +1157,6 @@
     <w:lsdException w:name="Hashtag" w:semiHidden="1" w:unhideWhenUsed="1"/>
     <w:lsdException w:name="Unresolved Mention" w:semiHidden="1" w:unhideWhenUsed="1"/>
     <w:lsdException w:name="Smart Link" w:semiHidden="1" w:unhideWhenUsed="1"/>
-    <w:lsdException w:name="Smart Link Error" w:semiHidden="1" w:unhideWhenUsed="1"/>
   </w:latentStyles>
   <w:style w:type="paragraph" w:default="1" w:styleId="Normal">
     <w:name w:val="Normal"/>

</xml_diff>